<commit_message>
Complete some part of P2, P3
</commit_message>
<xml_diff>
--- a/Report.docx
+++ b/Report.docx
@@ -753,14 +753,7 @@
                   <w:rFonts w:ascii="Cambria Math" w:hAnsi="Cambria Math"/>
                   <w:lang w:bidi="fa-IR"/>
                 </w:rPr>
-                <m:t>→</m:t>
-              </m:r>
-              <m:r>
-                <w:rPr>
-                  <w:rFonts w:ascii="Cambria Math" w:hAnsi="Cambria Math"/>
-                  <w:lang w:bidi="fa-IR"/>
-                </w:rPr>
-                <m:t>C</m:t>
+                <m:t>→C</m:t>
               </m:r>
             </m:e>
             <m:sub>
@@ -1110,14 +1103,7 @@
                   <w:rFonts w:ascii="Cambria Math" w:hAnsi="Cambria Math"/>
                   <w:lang w:bidi="fa-IR"/>
                 </w:rPr>
-                <m:t>→</m:t>
-              </m:r>
-              <m:r>
-                <w:rPr>
-                  <w:rFonts w:ascii="Cambria Math" w:hAnsi="Cambria Math"/>
-                  <w:lang w:bidi="fa-IR"/>
-                </w:rPr>
-                <m:t>C</m:t>
+                <m:t>→C</m:t>
               </m:r>
             </m:e>
             <m:sub>
@@ -1619,7 +1605,6 @@
       <w:pPr>
         <w:bidi/>
         <w:rPr>
-          <w:rFonts w:hint="cs"/>
           <w:rtl/>
           <w:lang w:bidi="fa-IR"/>
         </w:rPr>
@@ -1949,7 +1934,6 @@
       <w:pPr>
         <w:bidi/>
         <w:rPr>
-          <w:rFonts w:hint="cs"/>
           <w:rtl/>
           <w:lang w:bidi="fa-IR"/>
         </w:rPr>
@@ -2097,14 +2081,7 @@
               <w:rFonts w:ascii="Cambria Math" w:hAnsi="Cambria Math"/>
               <w:lang w:bidi="fa-IR"/>
             </w:rPr>
-            <m:t>→</m:t>
-          </m:r>
-          <m:r>
-            <w:rPr>
-              <w:rFonts w:ascii="Cambria Math" w:hAnsi="Cambria Math"/>
-              <w:lang w:bidi="fa-IR"/>
-            </w:rPr>
-            <m:t xml:space="preserve"> </m:t>
+            <m:t xml:space="preserve">→ </m:t>
           </m:r>
           <m:sSub>
             <m:sSubPr>
@@ -2971,17 +2948,16 @@
       <w:pPr>
         <w:bidi/>
         <w:rPr>
+          <w:rtl/>
+          <w:lang w:bidi="fa-IR"/>
+        </w:rPr>
+      </w:pPr>
+      <w:r>
+        <w:rPr>
           <w:rFonts w:hint="cs"/>
           <w:rtl/>
           <w:lang w:bidi="fa-IR"/>
         </w:rPr>
-      </w:pPr>
-      <w:r>
-        <w:rPr>
-          <w:rFonts w:hint="cs"/>
-          <w:rtl/>
-          <w:lang w:bidi="fa-IR"/>
-        </w:rPr>
         <w:t>باتوجه به اینکه جای داده‌ها تغییر نکرده است پس مراکز خوشه‌ها هم تغییری نخواهد کرد و لذا الگوریتم در پایان گام دوم خاتمه می‌یابد.</w:t>
       </w:r>
     </w:p>
@@ -2997,7 +2973,6 @@
       <w:pPr>
         <w:bidi/>
         <w:rPr>
-          <w:rFonts w:hint="cs"/>
           <w:rtl/>
           <w:lang w:bidi="fa-IR"/>
         </w:rPr>
@@ -3355,7 +3330,6 @@
       <w:pPr>
         <w:bidi/>
         <w:rPr>
-          <w:rFonts w:hint="cs"/>
           <w:rtl/>
           <w:lang w:bidi="fa-IR"/>
         </w:rPr>
@@ -3693,7 +3667,6 @@
       <w:pPr>
         <w:bidi/>
         <w:rPr>
-          <w:rFonts w:hint="cs"/>
           <w:rtl/>
           <w:lang w:bidi="fa-IR"/>
         </w:rPr>
@@ -3782,7 +3755,6 @@
       <w:pPr>
         <w:bidi/>
         <w:rPr>
-          <w:rFonts w:hint="cs"/>
           <w:rtl/>
           <w:lang w:bidi="fa-IR"/>
         </w:rPr>
@@ -3872,7 +3844,6 @@
       <w:pPr>
         <w:bidi/>
         <w:rPr>
-          <w:rFonts w:hint="cs"/>
           <w:rtl/>
           <w:lang w:bidi="fa-IR"/>
         </w:rPr>
@@ -3952,13 +3923,566 @@
       <w:pPr>
         <w:bidi/>
         <w:rPr>
+          <w:lang w:bidi="fa-IR"/>
+        </w:rPr>
+      </w:pPr>
+    </w:p>
+    <w:p>
+      <w:pPr>
+        <w:bidi/>
+        <w:rPr>
+          <w:lang w:bidi="fa-IR"/>
+        </w:rPr>
+      </w:pPr>
+    </w:p>
+    <w:p>
+      <w:pPr>
+        <w:bidi/>
+        <w:rPr>
+          <w:lang w:bidi="fa-IR"/>
+        </w:rPr>
+      </w:pPr>
+    </w:p>
+    <w:p>
+      <w:pPr>
+        <w:bidi/>
+        <w:rPr>
+          <w:lang w:bidi="fa-IR"/>
+        </w:rPr>
+      </w:pPr>
+    </w:p>
+    <w:p>
+      <w:pPr>
+        <w:bidi/>
+        <w:jc w:val="both"/>
+        <w:rPr>
           <w:rFonts w:hint="cs"/>
           <w:rtl/>
           <w:lang w:bidi="fa-IR"/>
         </w:rPr>
       </w:pPr>
+      <w:r>
+        <w:rPr>
+          <w:rFonts w:hint="cs"/>
+          <w:rtl/>
+          <w:lang w:bidi="fa-IR"/>
+        </w:rPr>
+        <w:lastRenderedPageBreak/>
+        <w:t>سوال ۲</w:t>
+      </w:r>
+    </w:p>
+    <w:p>
+      <w:pPr>
+        <w:bidi/>
+        <w:jc w:val="both"/>
+        <w:rPr>
+          <w:rFonts w:hint="cs"/>
+          <w:rtl/>
+          <w:lang w:bidi="fa-IR"/>
+        </w:rPr>
+      </w:pPr>
+      <w:r>
+        <w:rPr>
+          <w:lang w:bidi="fa-IR"/>
+        </w:rPr>
+        <w:t>b</w:t>
+      </w:r>
+      <w:r>
+        <w:rPr>
+          <w:rFonts w:hint="cs"/>
+          <w:rtl/>
+          <w:lang w:bidi="fa-IR"/>
+        </w:rPr>
+        <w:t>)</w:t>
+      </w:r>
+    </w:p>
+    <w:p>
+      <w:pPr>
+        <w:bidi/>
+        <w:jc w:val="both"/>
+        <w:rPr>
+          <w:rFonts w:hint="cs"/>
+          <w:rtl/>
+          <w:lang w:bidi="fa-IR"/>
+        </w:rPr>
+      </w:pPr>
+      <w:r>
+        <w:rPr>
+          <w:lang w:bidi="fa-IR"/>
+        </w:rPr>
+        <w:t>c</w:t>
+      </w:r>
+      <w:r>
+        <w:rPr>
+          <w:rFonts w:hint="cs"/>
+          <w:rtl/>
+          <w:lang w:bidi="fa-IR"/>
+        </w:rPr>
+        <w:t>)</w:t>
+      </w:r>
+    </w:p>
+    <w:p>
+      <w:pPr>
+        <w:bidi/>
+        <w:jc w:val="both"/>
+        <w:rPr>
+          <w:rtl/>
+          <w:lang w:bidi="fa-IR"/>
+        </w:rPr>
+      </w:pPr>
+      <w:r>
+        <w:rPr>
+          <w:lang w:bidi="fa-IR"/>
+        </w:rPr>
+        <w:t>d</w:t>
+      </w:r>
+      <w:r>
+        <w:rPr>
+          <w:rFonts w:hint="cs"/>
+          <w:rtl/>
+          <w:lang w:bidi="fa-IR"/>
+        </w:rPr>
+        <w:t xml:space="preserve">) </w:t>
+      </w:r>
+      <w:r>
+        <w:rPr>
+          <w:rFonts w:hint="cs"/>
+          <w:rtl/>
+          <w:lang w:bidi="fa-IR"/>
+        </w:rPr>
+        <w:t xml:space="preserve">به صورت عادی این مراکز، مراکزی هستند که همگرا شده‌اند و اگر الگوریتم خوشه‌بندی با این مراکز شروع شود حد آستانه همگرایی شکسته می‌شود و در همان گام اول </w:t>
+      </w:r>
+      <w:r>
+        <w:rPr>
+          <w:rFonts w:hint="cs"/>
+          <w:rtl/>
+          <w:lang w:bidi="fa-IR"/>
+        </w:rPr>
+        <w:t xml:space="preserve">الگوریتم به پایان می‌رسد. یک احتمال دیگر هم که وجود دارد آن است که </w:t>
+      </w:r>
+      <w:r>
+        <w:rPr>
+          <w:rFonts w:hint="cs"/>
+          <w:rtl/>
+          <w:lang w:bidi="fa-IR"/>
+        </w:rPr>
+        <w:t>تعداد گام درنظر گرفته شده برای خوشه‌بندی اول کافی نباشد. در این صورت ممکن است در دفعه دوم خوشه‌بندی مراکز کمی تغییر کند.</w:t>
+      </w:r>
+    </w:p>
+    <w:p>
+      <w:pPr>
+        <w:bidi/>
+        <w:jc w:val="both"/>
+        <w:rPr>
+          <w:rFonts w:hint="cs"/>
+          <w:rtl/>
+          <w:lang w:bidi="fa-IR"/>
+        </w:rPr>
+      </w:pPr>
+      <w:r>
+        <w:rPr>
+          <w:lang w:bidi="fa-IR"/>
+        </w:rPr>
+        <w:t>e</w:t>
+      </w:r>
+      <w:r>
+        <w:rPr>
+          <w:rFonts w:hint="cs"/>
+          <w:rtl/>
+          <w:lang w:bidi="fa-IR"/>
+        </w:rPr>
+        <w:t xml:space="preserve">) </w:t>
+      </w:r>
+      <w:r>
+        <w:rPr>
+          <w:rFonts w:hint="cs"/>
+          <w:rtl/>
+          <w:lang w:bidi="fa-IR"/>
+        </w:rPr>
+        <w:t xml:space="preserve">اگر داده‌های بابرچسب داشته باشیم، استفاده از یک الگوریتم نظارت‌شده معمولا به نتایج بهتری منجر می‌شود؛ چراکه در </w:t>
+      </w:r>
+      <w:r>
+        <w:rPr>
+          <w:rFonts w:hint="cs"/>
+          <w:rtl/>
+          <w:lang w:bidi="fa-IR"/>
+        </w:rPr>
+        <w:t xml:space="preserve">این حالت دانش بیشتری وجود دارد که یک الگوریتم نظارت‌شده از آن استفاده می‌کند ولی یک الگوریتم بدون نظارت آن را نادیده می‌گیرد. در مقایسه </w:t>
+      </w:r>
+      <w:r>
+        <w:rPr>
+          <w:rFonts w:hint="cs"/>
+          <w:rtl/>
+          <w:lang w:bidi="fa-IR"/>
+        </w:rPr>
+        <w:t xml:space="preserve">یک الگوریتم غیرنظارت‌شده دیگر با </w:t>
+      </w:r>
+      <w:r>
+        <w:rPr>
+          <w:lang w:bidi="fa-IR"/>
+        </w:rPr>
+        <w:t>k-means</w:t>
+      </w:r>
+      <w:r>
+        <w:rPr>
+          <w:rFonts w:hint="cs"/>
+          <w:rtl/>
+          <w:lang w:bidi="fa-IR"/>
+        </w:rPr>
+        <w:t xml:space="preserve"> هم به قطعیت نمی‌توان نظری داد و بسته به نوع داده‌ها و پارامتر‌های هر الگوریتم ممکن است </w:t>
+      </w:r>
+      <w:r>
+        <w:rPr>
+          <w:lang w:bidi="fa-IR"/>
+        </w:rPr>
+        <w:t>k-means</w:t>
+      </w:r>
+      <w:r>
+        <w:rPr>
+          <w:rFonts w:hint="cs"/>
+          <w:rtl/>
+          <w:lang w:bidi="fa-IR"/>
+        </w:rPr>
+        <w:t xml:space="preserve"> بهتر باشد و ممکن است </w:t>
+      </w:r>
+      <w:r>
+        <w:rPr>
+          <w:rFonts w:hint="cs"/>
+          <w:rtl/>
+          <w:lang w:bidi="fa-IR"/>
+        </w:rPr>
+        <w:t>الگوریتم دیگر عملکرد بهتری داشته باشد.</w:t>
+      </w:r>
+    </w:p>
+    <w:p>
+      <w:pPr>
+        <w:rPr>
+          <w:rtl/>
+          <w:lang w:bidi="fa-IR"/>
+        </w:rPr>
+      </w:pPr>
+      <w:r>
+        <w:rPr>
+          <w:rtl/>
+          <w:lang w:bidi="fa-IR"/>
+        </w:rPr>
+        <w:br w:type="page"/>
+      </w:r>
+    </w:p>
+    <w:p>
+      <w:pPr>
+        <w:bidi/>
+        <w:rPr>
+          <w:rFonts w:hint="cs"/>
+          <w:rtl/>
+          <w:lang w:bidi="fa-IR"/>
+        </w:rPr>
+      </w:pPr>
+      <w:r>
+        <w:rPr>
+          <w:rFonts w:hint="cs"/>
+          <w:rtl/>
+          <w:lang w:bidi="fa-IR"/>
+        </w:rPr>
+        <w:lastRenderedPageBreak/>
+        <w:t>سوال ۳</w:t>
+      </w:r>
+    </w:p>
+    <w:p>
+      <w:pPr>
+        <w:bidi/>
+        <w:rPr>
+          <w:rtl/>
+          <w:lang w:bidi="fa-IR"/>
+        </w:rPr>
+      </w:pPr>
+      <w:r>
+        <w:rPr>
+          <w:lang w:bidi="fa-IR"/>
+        </w:rPr>
+        <w:t>a</w:t>
+      </w:r>
+      <w:r>
+        <w:rPr>
+          <w:rFonts w:hint="cs"/>
+          <w:rtl/>
+          <w:lang w:bidi="fa-IR"/>
+        </w:rPr>
+        <w:t>)</w:t>
+      </w:r>
+    </w:p>
+    <w:p>
+      <w:pPr>
+        <w:bidi/>
+        <w:jc w:val="center"/>
+        <w:rPr>
+          <w:rtl/>
+          <w:lang w:bidi="fa-IR"/>
+        </w:rPr>
+      </w:pPr>
+      <w:r>
+        <w:rPr>
+          <w:rFonts w:hint="cs"/>
+          <w:noProof/>
+        </w:rPr>
+        <w:drawing>
+          <wp:inline distT="0" distB="0" distL="0" distR="0">
+            <wp:extent cx="3671523" cy="3600000"/>
+            <wp:effectExtent l="0" t="0" r="5715" b="635"/>
+            <wp:docPr id="7" name="Picture 7" descr="C:\Users\AlirezaMazochi\AppData\Local\Microsoft\Windows\INetCache\Content.MSO\BEA84FFF.tmp"/>
+            <wp:cNvGraphicFramePr>
+              <a:graphicFrameLocks xmlns:a="http://schemas.openxmlformats.org/drawingml/2006/main" noChangeAspect="1"/>
+            </wp:cNvGraphicFramePr>
+            <a:graphic xmlns:a="http://schemas.openxmlformats.org/drawingml/2006/main">
+              <a:graphicData uri="http://schemas.openxmlformats.org/drawingml/2006/picture">
+                <pic:pic xmlns:pic="http://schemas.openxmlformats.org/drawingml/2006/picture">
+                  <pic:nvPicPr>
+                    <pic:cNvPr id="0" name="Picture 1" descr="C:\Users\AlirezaMazochi\AppData\Local\Microsoft\Windows\INetCache\Content.MSO\BEA84FFF.tmp"/>
+                    <pic:cNvPicPr>
+                      <a:picLocks noChangeAspect="1" noChangeArrowheads="1"/>
+                    </pic:cNvPicPr>
+                  </pic:nvPicPr>
+                  <pic:blipFill>
+                    <a:blip r:embed="rId10">
+                      <a:extLst>
+                        <a:ext uri="{28A0092B-C50C-407E-A947-70E740481C1C}">
+                          <a14:useLocalDpi xmlns:a14="http://schemas.microsoft.com/office/drawing/2010/main" val="0"/>
+                        </a:ext>
+                      </a:extLst>
+                    </a:blip>
+                    <a:srcRect/>
+                    <a:stretch>
+                      <a:fillRect/>
+                    </a:stretch>
+                  </pic:blipFill>
+                  <pic:spPr bwMode="auto">
+                    <a:xfrm>
+                      <a:off x="0" y="0"/>
+                      <a:ext cx="3671523" cy="3600000"/>
+                    </a:xfrm>
+                    <a:prstGeom prst="rect">
+                      <a:avLst/>
+                    </a:prstGeom>
+                    <a:noFill/>
+                    <a:ln>
+                      <a:noFill/>
+                    </a:ln>
+                  </pic:spPr>
+                </pic:pic>
+              </a:graphicData>
+            </a:graphic>
+          </wp:inline>
+        </w:drawing>
+      </w:r>
+    </w:p>
+    <w:p>
+      <w:pPr>
+        <w:bidi/>
+        <w:rPr>
+          <w:rtl/>
+          <w:lang w:bidi="fa-IR"/>
+        </w:rPr>
+      </w:pPr>
+      <w:r>
+        <w:rPr>
+          <w:lang w:bidi="fa-IR"/>
+        </w:rPr>
+        <w:t>b</w:t>
+      </w:r>
+      <w:r>
+        <w:rPr>
+          <w:rFonts w:hint="cs"/>
+          <w:rtl/>
+          <w:lang w:bidi="fa-IR"/>
+        </w:rPr>
+        <w:t>)</w:t>
+      </w:r>
+    </w:p>
+    <w:p>
+      <w:pPr>
+        <w:bidi/>
+        <w:jc w:val="center"/>
+        <w:rPr>
+          <w:rFonts w:hint="cs"/>
+          <w:rtl/>
+          <w:lang w:bidi="fa-IR"/>
+        </w:rPr>
+      </w:pPr>
+      <w:r>
+        <w:rPr>
+          <w:rFonts w:hint="cs"/>
+          <w:noProof/>
+        </w:rPr>
+        <w:drawing>
+          <wp:inline distT="0" distB="0" distL="0" distR="0">
+            <wp:extent cx="4473893" cy="2880000"/>
+            <wp:effectExtent l="0" t="0" r="3175" b="0"/>
+            <wp:docPr id="8" name="Picture 8" descr="C:\Users\AlirezaMazochi\AppData\Local\Microsoft\Windows\INetCache\Content.MSO\C2BDD965.tmp"/>
+            <wp:cNvGraphicFramePr>
+              <a:graphicFrameLocks xmlns:a="http://schemas.openxmlformats.org/drawingml/2006/main" noChangeAspect="1"/>
+            </wp:cNvGraphicFramePr>
+            <a:graphic xmlns:a="http://schemas.openxmlformats.org/drawingml/2006/main">
+              <a:graphicData uri="http://schemas.openxmlformats.org/drawingml/2006/picture">
+                <pic:pic xmlns:pic="http://schemas.openxmlformats.org/drawingml/2006/picture">
+                  <pic:nvPicPr>
+                    <pic:cNvPr id="0" name="Picture 3" descr="C:\Users\AlirezaMazochi\AppData\Local\Microsoft\Windows\INetCache\Content.MSO\C2BDD965.tmp"/>
+                    <pic:cNvPicPr>
+                      <a:picLocks noChangeAspect="1" noChangeArrowheads="1"/>
+                    </pic:cNvPicPr>
+                  </pic:nvPicPr>
+                  <pic:blipFill>
+                    <a:blip r:embed="rId11">
+                      <a:extLst>
+                        <a:ext uri="{28A0092B-C50C-407E-A947-70E740481C1C}">
+                          <a14:useLocalDpi xmlns:a14="http://schemas.microsoft.com/office/drawing/2010/main" val="0"/>
+                        </a:ext>
+                      </a:extLst>
+                    </a:blip>
+                    <a:srcRect/>
+                    <a:stretch>
+                      <a:fillRect/>
+                    </a:stretch>
+                  </pic:blipFill>
+                  <pic:spPr bwMode="auto">
+                    <a:xfrm>
+                      <a:off x="0" y="0"/>
+                      <a:ext cx="4473893" cy="2880000"/>
+                    </a:xfrm>
+                    <a:prstGeom prst="rect">
+                      <a:avLst/>
+                    </a:prstGeom>
+                    <a:noFill/>
+                    <a:ln>
+                      <a:noFill/>
+                    </a:ln>
+                  </pic:spPr>
+                </pic:pic>
+              </a:graphicData>
+            </a:graphic>
+          </wp:inline>
+        </w:drawing>
+      </w:r>
+    </w:p>
+    <w:p>
+      <w:pPr>
+        <w:bidi/>
+        <w:rPr>
+          <w:rtl/>
+          <w:lang w:bidi="fa-IR"/>
+        </w:rPr>
+      </w:pPr>
+      <w:r>
+        <w:rPr>
+          <w:rFonts w:hint="cs"/>
+          <w:rtl/>
+          <w:lang w:bidi="fa-IR"/>
+        </w:rPr>
+        <w:lastRenderedPageBreak/>
+        <w:t xml:space="preserve">در این نمودار انتظار می‌رود که با افزایش مقدار </w:t>
+      </w:r>
+      <w:r>
+        <w:rPr>
+          <w:lang w:bidi="fa-IR"/>
+        </w:rPr>
+        <w:t>k</w:t>
+      </w:r>
+      <w:r>
+        <w:rPr>
+          <w:rFonts w:hint="cs"/>
+          <w:rtl/>
+          <w:lang w:bidi="fa-IR"/>
+        </w:rPr>
+        <w:t xml:space="preserve"> خطای خوشه‌بندی هم کاهش یابد اما مقدار کاهش روند ثابتی را ندارد؛ در ابتدا کاهش</w:t>
+      </w:r>
+      <w:r>
+        <w:rPr>
+          <w:rFonts w:hint="cs"/>
+          <w:rtl/>
+          <w:lang w:bidi="fa-IR"/>
+        </w:rPr>
+        <w:t xml:space="preserve"> شدید است تا به نقطه‌ای برسیم که تعداد خوشه‌های متناسب با داده‌ها بدست آید و از آنجا به بعد کاهش کمتری رخ خواهد داد. لذا یک شکستگی در نمودار دیده می‌شود که تعداد خوشه مناسب را نمایان می‌کند. در این نمودار هم ۳ خوشه به نظر مناسب می‌آیند.</w:t>
+      </w:r>
       <w:bookmarkStart w:id="0" w:name="_GoBack"/>
       <w:bookmarkEnd w:id="0"/>
+      <w:r>
+        <w:rPr>
+          <w:rFonts w:hint="cs"/>
+          <w:rtl/>
+          <w:lang w:bidi="fa-IR"/>
+        </w:rPr>
+        <w:t xml:space="preserve"> </w:t>
+      </w:r>
+    </w:p>
+    <w:p>
+      <w:pPr>
+        <w:bidi/>
+        <w:rPr>
+          <w:rFonts w:hint="cs"/>
+          <w:rtl/>
+          <w:lang w:bidi="fa-IR"/>
+        </w:rPr>
+      </w:pPr>
+    </w:p>
+    <w:p>
+      <w:pPr>
+        <w:bidi/>
+        <w:rPr>
+          <w:rFonts w:hint="cs"/>
+          <w:rtl/>
+          <w:lang w:bidi="fa-IR"/>
+        </w:rPr>
+      </w:pPr>
+      <w:r>
+        <w:rPr>
+          <w:rFonts w:hint="cs"/>
+          <w:rtl/>
+          <w:lang w:bidi="fa-IR"/>
+        </w:rPr>
+        <w:t>سوال ۴</w:t>
+      </w:r>
+    </w:p>
+    <w:p>
+      <w:pPr>
+        <w:rPr>
+          <w:rtl/>
+          <w:lang w:bidi="fa-IR"/>
+        </w:rPr>
+      </w:pPr>
+      <w:r>
+        <w:rPr>
+          <w:rtl/>
+          <w:lang w:bidi="fa-IR"/>
+        </w:rPr>
+        <w:br w:type="page"/>
+      </w:r>
+    </w:p>
+    <w:p>
+      <w:pPr>
+        <w:bidi/>
+        <w:rPr>
+          <w:rFonts w:hint="cs"/>
+          <w:rtl/>
+          <w:lang w:bidi="fa-IR"/>
+        </w:rPr>
+      </w:pPr>
+      <w:r>
+        <w:rPr>
+          <w:rFonts w:hint="cs"/>
+          <w:rtl/>
+          <w:lang w:bidi="fa-IR"/>
+        </w:rPr>
+        <w:lastRenderedPageBreak/>
+        <w:t>سوال ۵</w:t>
+      </w:r>
+    </w:p>
+    <w:p>
+      <w:pPr>
+        <w:bidi/>
+        <w:rPr>
+          <w:rFonts w:hint="cs"/>
+          <w:lang w:bidi="fa-IR"/>
+        </w:rPr>
+      </w:pPr>
     </w:p>
     <w:sectPr>
       <w:pgSz w:w="12240" w:h="15840"/>

</xml_diff>

<commit_message>
Complete Q4 c d
</commit_message>
<xml_diff>
--- a/Report.docx
+++ b/Report.docx
@@ -2,6 +2,7 @@
 <file path=word/document.xml><?xml version="1.0" encoding="utf-8"?>
 <w:document xmlns:wpc="http://schemas.microsoft.com/office/word/2010/wordprocessingCanvas" xmlns:cx="http://schemas.microsoft.com/office/drawing/2014/chartex" xmlns:cx1="http://schemas.microsoft.com/office/drawing/2015/9/8/chartex" xmlns:mc="http://schemas.openxmlformats.org/markup-compatibility/2006" xmlns:o="urn:schemas-microsoft-com:office:office" xmlns:r="http://schemas.openxmlformats.org/officeDocument/2006/relationships" xmlns:m="http://schemas.openxmlformats.org/officeDocument/2006/math" xmlns:v="urn:schemas-microsoft-com:vml" xmlns:wp14="http://schemas.microsoft.com/office/word/2010/wordprocessingDrawing" xmlns:wp="http://schemas.openxmlformats.org/drawingml/2006/wordprocessingDrawing" xmlns:w10="urn:schemas-microsoft-com:office:word" xmlns:w="http://schemas.openxmlformats.org/wordprocessingml/2006/main" xmlns:w14="http://schemas.microsoft.com/office/word/2010/wordml" xmlns:w15="http://schemas.microsoft.com/office/word/2012/wordml" xmlns:w16se="http://schemas.microsoft.com/office/word/2015/wordml/symex" xmlns:wpg="http://schemas.microsoft.com/office/word/2010/wordprocessingGroup" xmlns:wpi="http://schemas.microsoft.com/office/word/2010/wordprocessingInk" xmlns:wne="http://schemas.microsoft.com/office/word/2006/wordml" xmlns:wps="http://schemas.microsoft.com/office/word/2010/wordprocessingShape" mc:Ignorable="w14 w15 w16se wp14">
   <w:body>
+    <w:bookmarkStart w:id="0" w:name="_GoBack"/>
     <w:p>
       <w:pPr>
         <w:bidi/>
@@ -561,12 +562,14 @@
           <w:lang w:bidi="fa-IR"/>
         </w:rPr>
       </w:pPr>
+      <w:proofErr w:type="gramStart"/>
       <w:r>
         <w:rPr>
           <w:lang w:bidi="fa-IR"/>
         </w:rPr>
         <w:t>a</w:t>
       </w:r>
+      <w:proofErr w:type="gramEnd"/>
       <w:r>
         <w:rPr>
           <w:rFonts w:hint="cs"/>
@@ -3954,14 +3957,20 @@
         <w:bidi/>
         <w:jc w:val="both"/>
         <w:rPr>
-          <w:rFonts w:hint="cs"/>
-          <w:rtl/>
-          <w:lang w:bidi="fa-IR"/>
-        </w:rPr>
-      </w:pPr>
-      <w:r>
-        <w:rPr>
-          <w:rFonts w:hint="cs"/>
+          <w:rFonts w:ascii="IRANSansX Bold" w:hAnsi="IRANSansX Bold" w:cs="IRANSansX Bold" w:hint="cs"/>
+          <w:color w:val="C00000"/>
+          <w:sz w:val="32"/>
+          <w:szCs w:val="32"/>
+          <w:rtl/>
+          <w:lang w:bidi="fa-IR"/>
+        </w:rPr>
+      </w:pPr>
+      <w:r>
+        <w:rPr>
+          <w:rFonts w:ascii="IRANSansX Bold" w:hAnsi="IRANSansX Bold" w:cs="IRANSansX Bold" w:hint="cs"/>
+          <w:color w:val="C00000"/>
+          <w:sz w:val="32"/>
+          <w:szCs w:val="32"/>
           <w:rtl/>
           <w:lang w:bidi="fa-IR"/>
         </w:rPr>
@@ -4170,15 +4179,22 @@
     <w:p>
       <w:pPr>
         <w:bidi/>
-        <w:rPr>
-          <w:rFonts w:hint="cs"/>
-          <w:rtl/>
-          <w:lang w:bidi="fa-IR"/>
-        </w:rPr>
-      </w:pPr>
-      <w:r>
-        <w:rPr>
-          <w:rFonts w:hint="cs"/>
+        <w:jc w:val="both"/>
+        <w:rPr>
+          <w:rFonts w:ascii="IRANSansX Bold" w:hAnsi="IRANSansX Bold" w:cs="IRANSansX Bold" w:hint="cs"/>
+          <w:color w:val="C00000"/>
+          <w:sz w:val="32"/>
+          <w:szCs w:val="32"/>
+          <w:rtl/>
+          <w:lang w:bidi="fa-IR"/>
+        </w:rPr>
+      </w:pPr>
+      <w:r>
+        <w:rPr>
+          <w:rFonts w:ascii="IRANSansX Bold" w:hAnsi="IRANSansX Bold" w:cs="IRANSansX Bold" w:hint="cs"/>
+          <w:color w:val="C00000"/>
+          <w:sz w:val="32"/>
+          <w:szCs w:val="32"/>
           <w:rtl/>
           <w:lang w:bidi="fa-IR"/>
         </w:rPr>
@@ -4461,13 +4477,21 @@
     <w:p>
       <w:pPr>
         <w:bidi/>
-        <w:rPr>
-          <w:lang w:bidi="fa-IR"/>
-        </w:rPr>
-      </w:pPr>
-      <w:r>
-        <w:rPr>
-          <w:rFonts w:hint="cs"/>
+        <w:jc w:val="both"/>
+        <w:rPr>
+          <w:rFonts w:ascii="IRANSansX Bold" w:hAnsi="IRANSansX Bold" w:cs="IRANSansX Bold"/>
+          <w:color w:val="C00000"/>
+          <w:sz w:val="32"/>
+          <w:szCs w:val="32"/>
+          <w:lang w:bidi="fa-IR"/>
+        </w:rPr>
+      </w:pPr>
+      <w:r>
+        <w:rPr>
+          <w:rFonts w:ascii="IRANSansX Bold" w:hAnsi="IRANSansX Bold" w:cs="IRANSansX Bold" w:hint="cs"/>
+          <w:color w:val="C00000"/>
+          <w:sz w:val="32"/>
+          <w:szCs w:val="32"/>
           <w:rtl/>
           <w:lang w:bidi="fa-IR"/>
         </w:rPr>
@@ -4498,8 +4522,336 @@
         </w:rPr>
         <w:t>)</w:t>
       </w:r>
-      <w:bookmarkStart w:id="0" w:name="_GoBack"/>
-      <w:bookmarkEnd w:id="0"/>
+      <w:r>
+        <w:rPr>
+          <w:rFonts w:hint="cs"/>
+          <w:rtl/>
+          <w:lang w:bidi="fa-IR"/>
+        </w:rPr>
+        <w:t xml:space="preserve"> بردارهای مربوط به </w:t>
+      </w:r>
+      <w:r>
+        <w:rPr>
+          <w:rFonts w:hint="cs"/>
+          <w:rtl/>
+          <w:lang w:bidi="fa-IR"/>
+        </w:rPr>
+        <w:t>مهم‌ترین مولفه‌ها عبارت‌اند از:</w:t>
+      </w:r>
+    </w:p>
+    <w:p>
+      <w:pPr>
+        <w:bidi/>
+        <w:jc w:val="center"/>
+        <w:rPr>
+          <w:rtl/>
+          <w:lang w:bidi="fa-IR"/>
+        </w:rPr>
+      </w:pPr>
+      <w:r>
+        <w:rPr>
+          <w:rFonts w:hint="cs"/>
+          <w:noProof/>
+        </w:rPr>
+        <w:drawing>
+          <wp:inline distT="0" distB="0" distL="0" distR="0">
+            <wp:extent cx="5054520" cy="7200000"/>
+            <wp:effectExtent l="0" t="0" r="0" b="0"/>
+            <wp:docPr id="9" name="Picture 9" descr="C:\Users\AlirezaMazochi\AppData\Local\Microsoft\Windows\INetCache\Content.MSO\6AA635BB.tmp"/>
+            <wp:cNvGraphicFramePr>
+              <a:graphicFrameLocks xmlns:a="http://schemas.openxmlformats.org/drawingml/2006/main" noChangeAspect="1"/>
+            </wp:cNvGraphicFramePr>
+            <a:graphic xmlns:a="http://schemas.openxmlformats.org/drawingml/2006/main">
+              <a:graphicData uri="http://schemas.openxmlformats.org/drawingml/2006/picture">
+                <pic:pic xmlns:pic="http://schemas.openxmlformats.org/drawingml/2006/picture">
+                  <pic:nvPicPr>
+                    <pic:cNvPr id="0" name="Picture 5" descr="C:\Users\AlirezaMazochi\AppData\Local\Microsoft\Windows\INetCache\Content.MSO\6AA635BB.tmp"/>
+                    <pic:cNvPicPr>
+                      <a:picLocks noChangeAspect="1" noChangeArrowheads="1"/>
+                    </pic:cNvPicPr>
+                  </pic:nvPicPr>
+                  <pic:blipFill>
+                    <a:blip r:embed="rId12">
+                      <a:extLst>
+                        <a:ext uri="{28A0092B-C50C-407E-A947-70E740481C1C}">
+                          <a14:useLocalDpi xmlns:a14="http://schemas.microsoft.com/office/drawing/2010/main" val="0"/>
+                        </a:ext>
+                      </a:extLst>
+                    </a:blip>
+                    <a:srcRect/>
+                    <a:stretch>
+                      <a:fillRect/>
+                    </a:stretch>
+                  </pic:blipFill>
+                  <pic:spPr bwMode="auto">
+                    <a:xfrm>
+                      <a:off x="0" y="0"/>
+                      <a:ext cx="5054520" cy="7200000"/>
+                    </a:xfrm>
+                    <a:prstGeom prst="rect">
+                      <a:avLst/>
+                    </a:prstGeom>
+                    <a:noFill/>
+                    <a:ln>
+                      <a:noFill/>
+                    </a:ln>
+                  </pic:spPr>
+                </pic:pic>
+              </a:graphicData>
+            </a:graphic>
+          </wp:inline>
+        </w:drawing>
+      </w:r>
+    </w:p>
+    <w:p>
+      <w:pPr>
+        <w:bidi/>
+        <w:rPr>
+          <w:rFonts w:hint="cs"/>
+          <w:rtl/>
+          <w:lang w:bidi="fa-IR"/>
+        </w:rPr>
+      </w:pPr>
+      <w:r>
+        <w:rPr>
+          <w:rFonts w:hint="cs"/>
+          <w:rtl/>
+          <w:lang w:bidi="fa-IR"/>
+        </w:rPr>
+        <w:lastRenderedPageBreak/>
+        <w:t xml:space="preserve">خروجی </w:t>
+      </w:r>
+      <w:r>
+        <w:rPr>
+          <w:lang w:bidi="fa-IR"/>
+        </w:rPr>
+        <w:t>PCA</w:t>
+      </w:r>
+      <w:r>
+        <w:rPr>
+          <w:rFonts w:hint="cs"/>
+          <w:rtl/>
+          <w:lang w:bidi="fa-IR"/>
+        </w:rPr>
+        <w:t xml:space="preserve"> به ازای یک، دو و سه مولفه اصلی:</w:t>
+      </w:r>
+    </w:p>
+    <w:p>
+      <w:pPr>
+        <w:bidi/>
+        <w:jc w:val="center"/>
+        <w:rPr>
+          <w:lang w:bidi="fa-IR"/>
+        </w:rPr>
+      </w:pPr>
+      <w:r>
+        <w:rPr>
+          <w:rFonts w:hint="cs"/>
+          <w:noProof/>
+        </w:rPr>
+        <w:drawing>
+          <wp:inline distT="0" distB="0" distL="0" distR="0">
+            <wp:extent cx="2401023" cy="1800000"/>
+            <wp:effectExtent l="0" t="0" r="0" b="0"/>
+            <wp:docPr id="10" name="Picture 10" descr="C:\Users\AlirezaMazochi\AppData\Local\Microsoft\Windows\INetCache\Content.MSO\B10A1281.tmp"/>
+            <wp:cNvGraphicFramePr>
+              <a:graphicFrameLocks xmlns:a="http://schemas.openxmlformats.org/drawingml/2006/main" noChangeAspect="1"/>
+            </wp:cNvGraphicFramePr>
+            <a:graphic xmlns:a="http://schemas.openxmlformats.org/drawingml/2006/main">
+              <a:graphicData uri="http://schemas.openxmlformats.org/drawingml/2006/picture">
+                <pic:pic xmlns:pic="http://schemas.openxmlformats.org/drawingml/2006/picture">
+                  <pic:nvPicPr>
+                    <pic:cNvPr id="0" name="Picture 7" descr="C:\Users\AlirezaMazochi\AppData\Local\Microsoft\Windows\INetCache\Content.MSO\B10A1281.tmp"/>
+                    <pic:cNvPicPr>
+                      <a:picLocks noChangeAspect="1" noChangeArrowheads="1"/>
+                    </pic:cNvPicPr>
+                  </pic:nvPicPr>
+                  <pic:blipFill>
+                    <a:blip r:embed="rId13">
+                      <a:extLst>
+                        <a:ext uri="{28A0092B-C50C-407E-A947-70E740481C1C}">
+                          <a14:useLocalDpi xmlns:a14="http://schemas.microsoft.com/office/drawing/2010/main" val="0"/>
+                        </a:ext>
+                      </a:extLst>
+                    </a:blip>
+                    <a:srcRect/>
+                    <a:stretch>
+                      <a:fillRect/>
+                    </a:stretch>
+                  </pic:blipFill>
+                  <pic:spPr bwMode="auto">
+                    <a:xfrm>
+                      <a:off x="0" y="0"/>
+                      <a:ext cx="2401023" cy="1800000"/>
+                    </a:xfrm>
+                    <a:prstGeom prst="rect">
+                      <a:avLst/>
+                    </a:prstGeom>
+                    <a:noFill/>
+                    <a:ln>
+                      <a:noFill/>
+                    </a:ln>
+                  </pic:spPr>
+                </pic:pic>
+              </a:graphicData>
+            </a:graphic>
+          </wp:inline>
+        </w:drawing>
+      </w:r>
+      <w:r>
+        <w:rPr>
+          <w:noProof/>
+        </w:rPr>
+        <w:drawing>
+          <wp:inline distT="0" distB="0" distL="0" distR="0" wp14:anchorId="20C5D17E" wp14:editId="60028492">
+            <wp:extent cx="2651591" cy="1800000"/>
+            <wp:effectExtent l="0" t="0" r="0" b="0"/>
+            <wp:docPr id="11" name="Picture 11" descr="C:\Users\AlirezaMazochi\AppData\Local\Microsoft\Windows\INetCache\Content.MSO\219DF937.tmp"/>
+            <wp:cNvGraphicFramePr>
+              <a:graphicFrameLocks xmlns:a="http://schemas.openxmlformats.org/drawingml/2006/main" noChangeAspect="1"/>
+            </wp:cNvGraphicFramePr>
+            <a:graphic xmlns:a="http://schemas.openxmlformats.org/drawingml/2006/main">
+              <a:graphicData uri="http://schemas.openxmlformats.org/drawingml/2006/picture">
+                <pic:pic xmlns:pic="http://schemas.openxmlformats.org/drawingml/2006/picture">
+                  <pic:nvPicPr>
+                    <pic:cNvPr id="0" name="Picture 9" descr="C:\Users\AlirezaMazochi\AppData\Local\Microsoft\Windows\INetCache\Content.MSO\219DF937.tmp"/>
+                    <pic:cNvPicPr>
+                      <a:picLocks noChangeAspect="1" noChangeArrowheads="1"/>
+                    </pic:cNvPicPr>
+                  </pic:nvPicPr>
+                  <pic:blipFill>
+                    <a:blip r:embed="rId14">
+                      <a:extLst>
+                        <a:ext uri="{28A0092B-C50C-407E-A947-70E740481C1C}">
+                          <a14:useLocalDpi xmlns:a14="http://schemas.microsoft.com/office/drawing/2010/main" val="0"/>
+                        </a:ext>
+                      </a:extLst>
+                    </a:blip>
+                    <a:srcRect/>
+                    <a:stretch>
+                      <a:fillRect/>
+                    </a:stretch>
+                  </pic:blipFill>
+                  <pic:spPr bwMode="auto">
+                    <a:xfrm>
+                      <a:off x="0" y="0"/>
+                      <a:ext cx="2651591" cy="1800000"/>
+                    </a:xfrm>
+                    <a:prstGeom prst="rect">
+                      <a:avLst/>
+                    </a:prstGeom>
+                    <a:noFill/>
+                    <a:ln>
+                      <a:noFill/>
+                    </a:ln>
+                  </pic:spPr>
+                </pic:pic>
+              </a:graphicData>
+            </a:graphic>
+          </wp:inline>
+        </w:drawing>
+      </w:r>
+    </w:p>
+    <w:p>
+      <w:pPr>
+        <w:bidi/>
+        <w:jc w:val="center"/>
+        <w:rPr>
+          <w:lang w:bidi="fa-IR"/>
+        </w:rPr>
+      </w:pPr>
+      <w:r>
+        <w:rPr>
+          <w:rFonts w:hint="cs"/>
+          <w:noProof/>
+        </w:rPr>
+        <w:drawing>
+          <wp:inline distT="0" distB="0" distL="0" distR="0">
+            <wp:extent cx="2837960" cy="2880000"/>
+            <wp:effectExtent l="0" t="0" r="0" b="0"/>
+            <wp:docPr id="12" name="Picture 12" descr="C:\Users\AlirezaMazochi\AppData\Local\Microsoft\Windows\INetCache\Content.MSO\6BFAAF5D.tmp"/>
+            <wp:cNvGraphicFramePr>
+              <a:graphicFrameLocks xmlns:a="http://schemas.openxmlformats.org/drawingml/2006/main" noChangeAspect="1"/>
+            </wp:cNvGraphicFramePr>
+            <a:graphic xmlns:a="http://schemas.openxmlformats.org/drawingml/2006/main">
+              <a:graphicData uri="http://schemas.openxmlformats.org/drawingml/2006/picture">
+                <pic:pic xmlns:pic="http://schemas.openxmlformats.org/drawingml/2006/picture">
+                  <pic:nvPicPr>
+                    <pic:cNvPr id="0" name="Picture 11" descr="C:\Users\AlirezaMazochi\AppData\Local\Microsoft\Windows\INetCache\Content.MSO\6BFAAF5D.tmp"/>
+                    <pic:cNvPicPr>
+                      <a:picLocks noChangeAspect="1" noChangeArrowheads="1"/>
+                    </pic:cNvPicPr>
+                  </pic:nvPicPr>
+                  <pic:blipFill>
+                    <a:blip r:embed="rId15">
+                      <a:extLst>
+                        <a:ext uri="{28A0092B-C50C-407E-A947-70E740481C1C}">
+                          <a14:useLocalDpi xmlns:a14="http://schemas.microsoft.com/office/drawing/2010/main" val="0"/>
+                        </a:ext>
+                      </a:extLst>
+                    </a:blip>
+                    <a:srcRect/>
+                    <a:stretch>
+                      <a:fillRect/>
+                    </a:stretch>
+                  </pic:blipFill>
+                  <pic:spPr bwMode="auto">
+                    <a:xfrm>
+                      <a:off x="0" y="0"/>
+                      <a:ext cx="2837960" cy="2880000"/>
+                    </a:xfrm>
+                    <a:prstGeom prst="rect">
+                      <a:avLst/>
+                    </a:prstGeom>
+                    <a:noFill/>
+                    <a:ln>
+                      <a:noFill/>
+                    </a:ln>
+                  </pic:spPr>
+                </pic:pic>
+              </a:graphicData>
+            </a:graphic>
+          </wp:inline>
+        </w:drawing>
+      </w:r>
+    </w:p>
+    <w:p>
+      <w:pPr>
+        <w:bidi/>
+        <w:rPr>
+          <w:rFonts w:hint="cs"/>
+          <w:rtl/>
+          <w:lang w:bidi="fa-IR"/>
+        </w:rPr>
+      </w:pPr>
+      <w:r>
+        <w:rPr>
+          <w:lang w:bidi="fa-IR"/>
+        </w:rPr>
+        <w:t>b</w:t>
+      </w:r>
+      <w:r>
+        <w:rPr>
+          <w:rFonts w:hint="cs"/>
+          <w:rtl/>
+          <w:lang w:bidi="fa-IR"/>
+        </w:rPr>
+        <w:t xml:space="preserve">) باتوجه به اینکه </w:t>
+      </w:r>
+      <w:r>
+        <w:rPr>
+          <w:lang w:bidi="fa-IR"/>
+        </w:rPr>
+        <w:t>LDA</w:t>
+      </w:r>
+      <w:r>
+        <w:rPr>
+          <w:rFonts w:hint="cs"/>
+          <w:rtl/>
+          <w:lang w:bidi="fa-IR"/>
+        </w:rPr>
+        <w:t>‌ به برچسب کلاس هم توجه می‌کند، در نمودار زیر هر کلاس در یک زیرنمودار جداگانه آورده شده است:</w:t>
+      </w:r>
     </w:p>
     <w:p>
       <w:pPr>
@@ -4518,23 +4870,572 @@
     </w:p>
     <w:p>
       <w:pPr>
-        <w:bidi/>
-        <w:rPr>
-          <w:rFonts w:hint="cs"/>
-          <w:rtl/>
-          <w:lang w:bidi="fa-IR"/>
-        </w:rPr>
-      </w:pPr>
-      <w:r>
-        <w:rPr>
-          <w:rFonts w:hint="cs"/>
-          <w:rtl/>
-          <w:lang w:bidi="fa-IR"/>
+        <w:rPr>
+          <w:rtl/>
+          <w:lang w:bidi="fa-IR"/>
+        </w:rPr>
+      </w:pPr>
+      <w:r>
+        <w:rPr>
+          <w:noProof/>
         </w:rPr>
         <w:lastRenderedPageBreak/>
+        <w:drawing>
+          <wp:inline distT="0" distB="0" distL="0" distR="0">
+            <wp:extent cx="5943600" cy="2885925"/>
+            <wp:effectExtent l="0" t="0" r="0" b="0"/>
+            <wp:docPr id="16" name="Picture 16" descr="C:\Users\AlirezaMazochi\AppData\Local\Microsoft\Windows\INetCache\Content.MSO\6E8A4455.tmp"/>
+            <wp:cNvGraphicFramePr>
+              <a:graphicFrameLocks xmlns:a="http://schemas.openxmlformats.org/drawingml/2006/main" noChangeAspect="1"/>
+            </wp:cNvGraphicFramePr>
+            <a:graphic xmlns:a="http://schemas.openxmlformats.org/drawingml/2006/main">
+              <a:graphicData uri="http://schemas.openxmlformats.org/drawingml/2006/picture">
+                <pic:pic xmlns:pic="http://schemas.openxmlformats.org/drawingml/2006/picture">
+                  <pic:nvPicPr>
+                    <pic:cNvPr id="0" name="Picture 19" descr="C:\Users\AlirezaMazochi\AppData\Local\Microsoft\Windows\INetCache\Content.MSO\6E8A4455.tmp"/>
+                    <pic:cNvPicPr>
+                      <a:picLocks noChangeAspect="1" noChangeArrowheads="1"/>
+                    </pic:cNvPicPr>
+                  </pic:nvPicPr>
+                  <pic:blipFill>
+                    <a:blip r:embed="rId16">
+                      <a:extLst>
+                        <a:ext uri="{28A0092B-C50C-407E-A947-70E740481C1C}">
+                          <a14:useLocalDpi xmlns:a14="http://schemas.microsoft.com/office/drawing/2010/main" val="0"/>
+                        </a:ext>
+                      </a:extLst>
+                    </a:blip>
+                    <a:srcRect/>
+                    <a:stretch>
+                      <a:fillRect/>
+                    </a:stretch>
+                  </pic:blipFill>
+                  <pic:spPr bwMode="auto">
+                    <a:xfrm>
+                      <a:off x="0" y="0"/>
+                      <a:ext cx="5943600" cy="2885925"/>
+                    </a:xfrm>
+                    <a:prstGeom prst="rect">
+                      <a:avLst/>
+                    </a:prstGeom>
+                    <a:noFill/>
+                    <a:ln>
+                      <a:noFill/>
+                    </a:ln>
+                  </pic:spPr>
+                </pic:pic>
+              </a:graphicData>
+            </a:graphic>
+          </wp:inline>
+        </w:drawing>
+      </w:r>
+    </w:p>
+    <w:p>
+      <w:pPr>
+        <w:bidi/>
+        <w:rPr>
+          <w:rFonts w:hint="cs"/>
+          <w:rtl/>
+          <w:lang w:bidi="fa-IR"/>
+        </w:rPr>
+      </w:pPr>
+      <w:r>
+        <w:rPr>
+          <w:lang w:bidi="fa-IR"/>
+        </w:rPr>
+        <w:t>c</w:t>
+      </w:r>
+      <w:r>
+        <w:rPr>
+          <w:rFonts w:hint="cs"/>
+          <w:rtl/>
+          <w:lang w:bidi="fa-IR"/>
+        </w:rPr>
+        <w:t xml:space="preserve">) </w:t>
+      </w:r>
+      <w:r>
+        <w:rPr>
+          <w:rFonts w:hint="cs"/>
+          <w:rtl/>
+          <w:lang w:bidi="fa-IR"/>
+        </w:rPr>
+        <w:t>نتایج خوشه‌بندی به شرح زیر است:</w:t>
+      </w:r>
+    </w:p>
+    <w:p>
+      <w:pPr>
+        <w:bidi/>
+        <w:rPr>
+          <w:lang w:bidi="fa-IR"/>
+        </w:rPr>
+      </w:pPr>
+      <w:r>
+        <w:rPr>
+          <w:rFonts w:hint="cs"/>
+          <w:noProof/>
+        </w:rPr>
+        <w:drawing>
+          <wp:inline distT="0" distB="0" distL="0" distR="0">
+            <wp:extent cx="5943600" cy="2127166"/>
+            <wp:effectExtent l="0" t="0" r="0" b="6985"/>
+            <wp:docPr id="14" name="Picture 14" descr="C:\Users\AlirezaMazochi\AppData\Local\Microsoft\Windows\INetCache\Content.MSO\4BCA0BF9.tmp"/>
+            <wp:cNvGraphicFramePr>
+              <a:graphicFrameLocks xmlns:a="http://schemas.openxmlformats.org/drawingml/2006/main" noChangeAspect="1"/>
+            </wp:cNvGraphicFramePr>
+            <a:graphic xmlns:a="http://schemas.openxmlformats.org/drawingml/2006/main">
+              <a:graphicData uri="http://schemas.openxmlformats.org/drawingml/2006/picture">
+                <pic:pic xmlns:pic="http://schemas.openxmlformats.org/drawingml/2006/picture">
+                  <pic:nvPicPr>
+                    <pic:cNvPr id="0" name="Picture 15" descr="C:\Users\AlirezaMazochi\AppData\Local\Microsoft\Windows\INetCache\Content.MSO\4BCA0BF9.tmp"/>
+                    <pic:cNvPicPr>
+                      <a:picLocks noChangeAspect="1" noChangeArrowheads="1"/>
+                    </pic:cNvPicPr>
+                  </pic:nvPicPr>
+                  <pic:blipFill>
+                    <a:blip r:embed="rId17">
+                      <a:extLst>
+                        <a:ext uri="{28A0092B-C50C-407E-A947-70E740481C1C}">
+                          <a14:useLocalDpi xmlns:a14="http://schemas.microsoft.com/office/drawing/2010/main" val="0"/>
+                        </a:ext>
+                      </a:extLst>
+                    </a:blip>
+                    <a:srcRect/>
+                    <a:stretch>
+                      <a:fillRect/>
+                    </a:stretch>
+                  </pic:blipFill>
+                  <pic:spPr bwMode="auto">
+                    <a:xfrm>
+                      <a:off x="0" y="0"/>
+                      <a:ext cx="5943600" cy="2127166"/>
+                    </a:xfrm>
+                    <a:prstGeom prst="rect">
+                      <a:avLst/>
+                    </a:prstGeom>
+                    <a:noFill/>
+                    <a:ln>
+                      <a:noFill/>
+                    </a:ln>
+                  </pic:spPr>
+                </pic:pic>
+              </a:graphicData>
+            </a:graphic>
+          </wp:inline>
+        </w:drawing>
+      </w:r>
+    </w:p>
+    <w:p>
+      <w:pPr>
+        <w:bidi/>
+        <w:jc w:val="both"/>
+        <w:rPr>
+          <w:lang w:bidi="fa-IR"/>
+        </w:rPr>
+      </w:pPr>
+      <w:r>
+        <w:rPr>
+          <w:rFonts w:hint="cs"/>
+          <w:rtl/>
+          <w:lang w:bidi="fa-IR"/>
+        </w:rPr>
+        <w:t xml:space="preserve">اگرچه خروجی </w:t>
+      </w:r>
+      <w:r>
+        <w:rPr>
+          <w:lang w:bidi="fa-IR"/>
+        </w:rPr>
+        <w:t>PCA</w:t>
+      </w:r>
+      <w:r>
+        <w:rPr>
+          <w:rFonts w:hint="cs"/>
+          <w:rtl/>
+          <w:lang w:bidi="fa-IR"/>
+        </w:rPr>
+        <w:t xml:space="preserve">‌ ذاتا دارای اجزای جدا از هم نبوده ولی خوشه‌بندی روی خروجی‌ بدست آمده از </w:t>
+      </w:r>
+      <w:r>
+        <w:rPr>
+          <w:lang w:bidi="fa-IR"/>
+        </w:rPr>
+        <w:t>PCA</w:t>
+      </w:r>
+      <w:r>
+        <w:rPr>
+          <w:rFonts w:hint="cs"/>
+          <w:rtl/>
+          <w:lang w:bidi="fa-IR"/>
+        </w:rPr>
+        <w:t xml:space="preserve">، خوشه‌بندی معقول است و فضا به به خوشه‌های تقریبا مساوی شکسته شده است. اما یک نکته‌ای که باید به آن توجه کرد این است که از آنجا که </w:t>
+      </w:r>
+      <w:r>
+        <w:rPr>
+          <w:lang w:bidi="fa-IR"/>
+        </w:rPr>
+        <w:t>PCA</w:t>
+      </w:r>
+      <w:r>
+        <w:rPr>
+          <w:rFonts w:hint="cs"/>
+          <w:rtl/>
+          <w:lang w:bidi="fa-IR"/>
+        </w:rPr>
+        <w:t xml:space="preserve">‌ توجهی به کلاس‌های هر داده نداشته است، لزومی هم وجود ندارد که هر خوشه بتواند نماینده یک یا چند کلاس مشخص باشد و حتی این امکان وجود دارد که </w:t>
+      </w:r>
+      <w:r>
+        <w:rPr>
+          <w:lang w:bidi="fa-IR"/>
+        </w:rPr>
+        <w:t>PCA</w:t>
+      </w:r>
+      <w:r>
+        <w:rPr>
+          <w:rFonts w:hint="cs"/>
+          <w:rtl/>
+          <w:lang w:bidi="fa-IR"/>
+        </w:rPr>
+        <w:t>‌ تفاوتی که در کلاس‌ها وجود داشته است را از بین برده باشد.</w:t>
+      </w:r>
+      <w:r>
+        <w:rPr>
+          <w:rFonts w:hint="cs"/>
+          <w:rtl/>
+          <w:lang w:bidi="fa-IR"/>
+        </w:rPr>
+        <w:t xml:space="preserve"> لذا برای تحلیل بهتر </w:t>
+      </w:r>
+      <w:r>
+        <w:rPr>
+          <w:rFonts w:hint="cs"/>
+          <w:rtl/>
+          <w:lang w:bidi="fa-IR"/>
+        </w:rPr>
+        <w:t xml:space="preserve">نمونه‌های </w:t>
+      </w:r>
+      <w:r>
+        <w:rPr>
+          <w:rFonts w:hint="cs"/>
+          <w:rtl/>
+          <w:lang w:bidi="fa-IR"/>
+        </w:rPr>
+        <w:t xml:space="preserve">کلاس‌های مختلف </w:t>
+      </w:r>
+      <w:r>
+        <w:rPr>
+          <w:rFonts w:hint="cs"/>
+          <w:rtl/>
+          <w:lang w:bidi="fa-IR"/>
+        </w:rPr>
+        <w:t>را ترسیم می‌کنیم:</w:t>
+      </w:r>
+    </w:p>
+    <w:p>
+      <w:pPr>
+        <w:rPr>
+          <w:lang w:bidi="fa-IR"/>
+        </w:rPr>
+      </w:pPr>
+    </w:p>
+    <w:p>
+      <w:pPr>
+        <w:rPr>
+          <w:rtl/>
+          <w:lang w:bidi="fa-IR"/>
+        </w:rPr>
+      </w:pPr>
+      <w:r>
+        <w:rPr>
+          <w:noProof/>
+        </w:rPr>
+        <w:lastRenderedPageBreak/>
+        <w:drawing>
+          <wp:inline distT="0" distB="0" distL="0" distR="0">
+            <wp:extent cx="5943600" cy="2847058"/>
+            <wp:effectExtent l="0" t="0" r="0" b="0"/>
+            <wp:docPr id="15" name="Picture 15" descr="C:\Users\AlirezaMazochi\AppData\Local\Microsoft\Windows\INetCache\Content.MSO\A240C96F.tmp"/>
+            <wp:cNvGraphicFramePr>
+              <a:graphicFrameLocks xmlns:a="http://schemas.openxmlformats.org/drawingml/2006/main" noChangeAspect="1"/>
+            </wp:cNvGraphicFramePr>
+            <a:graphic xmlns:a="http://schemas.openxmlformats.org/drawingml/2006/main">
+              <a:graphicData uri="http://schemas.openxmlformats.org/drawingml/2006/picture">
+                <pic:pic xmlns:pic="http://schemas.openxmlformats.org/drawingml/2006/picture">
+                  <pic:nvPicPr>
+                    <pic:cNvPr id="0" name="Picture 17" descr="C:\Users\AlirezaMazochi\AppData\Local\Microsoft\Windows\INetCache\Content.MSO\A240C96F.tmp"/>
+                    <pic:cNvPicPr>
+                      <a:picLocks noChangeAspect="1" noChangeArrowheads="1"/>
+                    </pic:cNvPicPr>
+                  </pic:nvPicPr>
+                  <pic:blipFill>
+                    <a:blip r:embed="rId18">
+                      <a:extLst>
+                        <a:ext uri="{28A0092B-C50C-407E-A947-70E740481C1C}">
+                          <a14:useLocalDpi xmlns:a14="http://schemas.microsoft.com/office/drawing/2010/main" val="0"/>
+                        </a:ext>
+                      </a:extLst>
+                    </a:blip>
+                    <a:srcRect/>
+                    <a:stretch>
+                      <a:fillRect/>
+                    </a:stretch>
+                  </pic:blipFill>
+                  <pic:spPr bwMode="auto">
+                    <a:xfrm>
+                      <a:off x="0" y="0"/>
+                      <a:ext cx="5943600" cy="2847058"/>
+                    </a:xfrm>
+                    <a:prstGeom prst="rect">
+                      <a:avLst/>
+                    </a:prstGeom>
+                    <a:noFill/>
+                    <a:ln>
+                      <a:noFill/>
+                    </a:ln>
+                  </pic:spPr>
+                </pic:pic>
+              </a:graphicData>
+            </a:graphic>
+          </wp:inline>
+        </w:drawing>
+      </w:r>
+    </w:p>
+    <w:p>
+      <w:pPr>
+        <w:bidi/>
+        <w:rPr>
+          <w:rFonts w:hint="cs"/>
+          <w:rtl/>
+          <w:lang w:bidi="fa-IR"/>
+        </w:rPr>
+      </w:pPr>
+      <w:r>
+        <w:rPr>
+          <w:rFonts w:hint="cs"/>
+          <w:rtl/>
+          <w:lang w:bidi="fa-IR"/>
+        </w:rPr>
+        <w:t xml:space="preserve">اگرچه برخی از کلاس‌ها تا حدی از سایر کلاس‌ها جدا شده است ولی نسبت به حالت </w:t>
+      </w:r>
+      <w:r>
+        <w:rPr>
+          <w:lang w:bidi="fa-IR"/>
+        </w:rPr>
+        <w:t>LDA</w:t>
+      </w:r>
+      <w:r>
+        <w:rPr>
+          <w:rFonts w:hint="cs"/>
+          <w:rtl/>
+          <w:lang w:bidi="fa-IR"/>
+        </w:rPr>
+        <w:t>‌ داده‌های کلاس‌ها بیشتر در هم فرو رفته‌اند و نتایج خوشه‌بندی برای جداکردن داده‌ها مطلوب به نظر نمی‌رسد.</w:t>
+      </w:r>
+    </w:p>
+    <w:p>
+      <w:pPr>
+        <w:bidi/>
+        <w:rPr>
+          <w:rFonts w:hint="cs"/>
+          <w:rtl/>
+          <w:lang w:bidi="fa-IR"/>
+        </w:rPr>
+      </w:pPr>
+      <w:r>
+        <w:rPr>
+          <w:lang w:bidi="fa-IR"/>
+        </w:rPr>
+        <w:t>d</w:t>
+      </w:r>
+      <w:r>
+        <w:rPr>
+          <w:rFonts w:hint="cs"/>
+          <w:rtl/>
+          <w:lang w:bidi="fa-IR"/>
+        </w:rPr>
+        <w:t>) نتایج زیر حاصل می‌شود:</w:t>
+      </w:r>
+    </w:p>
+    <w:p>
+      <w:pPr>
+        <w:bidi/>
+        <w:rPr>
+          <w:rtl/>
+          <w:lang w:bidi="fa-IR"/>
+        </w:rPr>
+      </w:pPr>
+      <w:r>
+        <w:rPr>
+          <w:noProof/>
+        </w:rPr>
+        <w:drawing>
+          <wp:inline distT="0" distB="0" distL="0" distR="0">
+            <wp:extent cx="5943600" cy="2100920"/>
+            <wp:effectExtent l="0" t="0" r="0" b="0"/>
+            <wp:docPr id="18" name="Picture 18" descr="C:\Users\AlirezaMazochi\AppData\Local\Microsoft\Windows\INetCache\Content.MSO\6FC13471.tmp"/>
+            <wp:cNvGraphicFramePr>
+              <a:graphicFrameLocks xmlns:a="http://schemas.openxmlformats.org/drawingml/2006/main" noChangeAspect="1"/>
+            </wp:cNvGraphicFramePr>
+            <a:graphic xmlns:a="http://schemas.openxmlformats.org/drawingml/2006/main">
+              <a:graphicData uri="http://schemas.openxmlformats.org/drawingml/2006/picture">
+                <pic:pic xmlns:pic="http://schemas.openxmlformats.org/drawingml/2006/picture">
+                  <pic:nvPicPr>
+                    <pic:cNvPr id="0" name="Picture 23" descr="C:\Users\AlirezaMazochi\AppData\Local\Microsoft\Windows\INetCache\Content.MSO\6FC13471.tmp"/>
+                    <pic:cNvPicPr>
+                      <a:picLocks noChangeAspect="1" noChangeArrowheads="1"/>
+                    </pic:cNvPicPr>
+                  </pic:nvPicPr>
+                  <pic:blipFill>
+                    <a:blip r:embed="rId19">
+                      <a:extLst>
+                        <a:ext uri="{28A0092B-C50C-407E-A947-70E740481C1C}">
+                          <a14:useLocalDpi xmlns:a14="http://schemas.microsoft.com/office/drawing/2010/main" val="0"/>
+                        </a:ext>
+                      </a:extLst>
+                    </a:blip>
+                    <a:srcRect/>
+                    <a:stretch>
+                      <a:fillRect/>
+                    </a:stretch>
+                  </pic:blipFill>
+                  <pic:spPr bwMode="auto">
+                    <a:xfrm>
+                      <a:off x="0" y="0"/>
+                      <a:ext cx="5943600" cy="2100920"/>
+                    </a:xfrm>
+                    <a:prstGeom prst="rect">
+                      <a:avLst/>
+                    </a:prstGeom>
+                    <a:noFill/>
+                    <a:ln>
+                      <a:noFill/>
+                    </a:ln>
+                  </pic:spPr>
+                </pic:pic>
+              </a:graphicData>
+            </a:graphic>
+          </wp:inline>
+        </w:drawing>
+      </w:r>
+    </w:p>
+    <w:p>
+      <w:pPr>
+        <w:bidi/>
+        <w:rPr>
+          <w:rtl/>
+          <w:lang w:bidi="fa-IR"/>
+        </w:rPr>
+      </w:pPr>
+      <w:r>
+        <w:rPr>
+          <w:rFonts w:hint="cs"/>
+          <w:rtl/>
+          <w:lang w:bidi="fa-IR"/>
+        </w:rPr>
+        <w:t xml:space="preserve">نتایج این قسمت با قسمت قبل چندان تفاوت ندارد و این بار هم یک خوشه نمی‌تواند نماینده داده‌های یک کلاس باشد. </w:t>
+      </w:r>
+      <w:r>
+        <w:rPr>
+          <w:rFonts w:hint="cs"/>
+          <w:rtl/>
+          <w:lang w:bidi="fa-IR"/>
+        </w:rPr>
+        <w:t xml:space="preserve">علت اینکه نقطه شروع متفاوت در اینجا کم تاثیر است احتمالا بدلیل آن است که داده‌ها خروجی </w:t>
+      </w:r>
+      <w:r>
+        <w:rPr>
+          <w:lang w:bidi="fa-IR"/>
+        </w:rPr>
+        <w:t>PCA</w:t>
+      </w:r>
+      <w:r>
+        <w:rPr>
+          <w:rFonts w:hint="cs"/>
+          <w:rtl/>
+          <w:lang w:bidi="fa-IR"/>
+        </w:rPr>
+        <w:t>‌ هستند و در یک فضا به صورت نسبتا یک دست پخش شده‌اند.</w:t>
+      </w:r>
+    </w:p>
+    <w:p>
+      <w:pPr>
+        <w:bidi/>
+        <w:rPr>
+          <w:rFonts w:hint="cs"/>
+          <w:rtl/>
+          <w:lang w:bidi="fa-IR"/>
+        </w:rPr>
+      </w:pPr>
+      <w:r>
+        <w:rPr>
+          <w:lang w:bidi="fa-IR"/>
+        </w:rPr>
+        <w:lastRenderedPageBreak/>
+        <w:t>e</w:t>
+      </w:r>
+      <w:r>
+        <w:rPr>
+          <w:rFonts w:hint="cs"/>
+          <w:rtl/>
+          <w:lang w:bidi="fa-IR"/>
+        </w:rPr>
+        <w:t xml:space="preserve">) </w:t>
+      </w:r>
+      <w:r>
+        <w:rPr>
+          <w:rFonts w:hint="cs"/>
+          <w:rtl/>
+          <w:lang w:bidi="fa-IR"/>
+        </w:rPr>
+        <w:t xml:space="preserve">اهمیت و واریانس داده‌ها برای هر مولفه متناسب با مقدار ویژه متناسب با آن مولفه است. </w:t>
+      </w:r>
+      <w:r>
+        <w:rPr>
+          <w:rFonts w:hint="cs"/>
+          <w:rtl/>
+          <w:lang w:bidi="fa-IR"/>
+        </w:rPr>
+        <w:t xml:space="preserve">چنانچه مجموعه‌ای از </w:t>
+      </w:r>
+      <w:r>
+        <w:rPr>
+          <w:lang w:bidi="fa-IR"/>
+        </w:rPr>
+        <w:t>k</w:t>
+      </w:r>
+      <w:r>
+        <w:rPr>
+          <w:rFonts w:hint="cs"/>
+          <w:rtl/>
+          <w:lang w:bidi="fa-IR"/>
+        </w:rPr>
+        <w:t xml:space="preserve"> مولفه داشته باشیم. حاصل تقسیم مجموع مقادیر ویژه آن‌ها بر مجموع مقادیر ویژه کل مولفه‌ها نشان می‌دهد که چه میزان از واریانس حفظ شده است. </w:t>
+      </w:r>
+    </w:p>
+    <w:p>
+      <w:pPr>
+        <w:bidi/>
+        <w:jc w:val="both"/>
+        <w:rPr>
+          <w:rFonts w:ascii="IRANSansX Bold" w:hAnsi="IRANSansX Bold" w:cs="IRANSansX Bold" w:hint="cs"/>
+          <w:color w:val="C00000"/>
+          <w:sz w:val="32"/>
+          <w:szCs w:val="32"/>
+          <w:rtl/>
+          <w:lang w:bidi="fa-IR"/>
+        </w:rPr>
+      </w:pPr>
+      <w:r>
+        <w:rPr>
+          <w:rFonts w:ascii="IRANSansX Bold" w:hAnsi="IRANSansX Bold" w:cs="IRANSansX Bold" w:hint="cs"/>
+          <w:color w:val="C00000"/>
+          <w:sz w:val="32"/>
+          <w:szCs w:val="32"/>
+          <w:rtl/>
+          <w:lang w:bidi="fa-IR"/>
+        </w:rPr>
         <w:t>سوال ۵</w:t>
       </w:r>
     </w:p>
+    <w:bookmarkEnd w:id="0"/>
     <w:p>
       <w:pPr>
         <w:bidi/>

</xml_diff>